<commit_message>
graph added for 17th
</commit_message>
<xml_diff>
--- a/totalWaterUsage.docx
+++ b/totalWaterUsage.docx
@@ -22,6 +22,35 @@
             <a:graphic xmlns:a="http://schemas.openxmlformats.org/drawingml/2006/main">
               <a:graphicData uri="http://schemas.openxmlformats.org/drawingml/2006/chart">
                 <c:chart xmlns:c="http://schemas.openxmlformats.org/drawingml/2006/chart" xmlns:r="http://schemas.openxmlformats.org/officeDocument/2006/relationships" r:id="rId4"/>
+              </a:graphicData>
+            </a:graphic>
+          </wp:inline>
+        </w:drawing>
+      </w:r>
+    </w:p>
+    <w:p/>
+    <w:p/>
+    <w:p/>
+    <w:p>
+      <w:r>
+        <w:rPr>
+          <w:noProof/>
+        </w:rPr>
+        <w:drawing>
+          <wp:inline distT="0" distB="0" distL="0" distR="0" wp14:anchorId="7424803B" wp14:editId="5F155ED9">
+            <wp:extent cx="5943600" cy="3062939"/>
+            <wp:effectExtent l="0" t="0" r="0" b="4445"/>
+            <wp:docPr id="2" name="Chart 2">
+              <a:extLst xmlns:a="http://schemas.openxmlformats.org/drawingml/2006/main">
+                <a:ext uri="{FF2B5EF4-FFF2-40B4-BE49-F238E27FC236}">
+                  <a16:creationId xmlns:a16="http://schemas.microsoft.com/office/drawing/2014/main" id="{978AD435-383F-4451-80E8-0508C0D2381B}"/>
+                </a:ext>
+              </a:extLst>
+            </wp:docPr>
+            <wp:cNvGraphicFramePr/>
+            <a:graphic xmlns:a="http://schemas.openxmlformats.org/drawingml/2006/main">
+              <a:graphicData uri="http://schemas.openxmlformats.org/drawingml/2006/chart">
+                <c:chart xmlns:c="http://schemas.openxmlformats.org/drawingml/2006/chart" xmlns:r="http://schemas.openxmlformats.org/officeDocument/2006/relationships" r:id="rId5"/>
               </a:graphicData>
             </a:graphic>
           </wp:inline>
@@ -1139,9 +1168,1939 @@
 </c:chartSpace>
 </file>
 
+<file path=word/charts/chart2.xml><?xml version="1.0" encoding="utf-8"?>
+<c:chartSpace xmlns:c="http://schemas.openxmlformats.org/drawingml/2006/chart" xmlns:a="http://schemas.openxmlformats.org/drawingml/2006/main" xmlns:r="http://schemas.openxmlformats.org/officeDocument/2006/relationships" xmlns:c16r2="http://schemas.microsoft.com/office/drawing/2015/06/chart">
+  <c:date1904 val="0"/>
+  <c:lang val="en-US"/>
+  <c:roundedCorners val="0"/>
+  <mc:AlternateContent xmlns:mc="http://schemas.openxmlformats.org/markup-compatibility/2006">
+    <mc:Choice xmlns:c14="http://schemas.microsoft.com/office/drawing/2007/8/2/chart" Requires="c14">
+      <c14:style val="102"/>
+    </mc:Choice>
+    <mc:Fallback>
+      <c:style val="2"/>
+    </mc:Fallback>
+  </mc:AlternateContent>
+  <c:chart>
+    <c:title>
+      <c:tx>
+        <c:rich>
+          <a:bodyPr rot="0" spcFirstLastPara="1" vertOverflow="ellipsis" vert="horz" wrap="square" anchor="ctr" anchorCtr="1"/>
+          <a:lstStyle/>
+          <a:p>
+            <a:pPr>
+              <a:defRPr sz="1400" b="0" i="0" u="none" strike="noStrike" kern="1200" spc="0" baseline="0">
+                <a:solidFill>
+                  <a:schemeClr val="tx1">
+                    <a:lumMod val="65000"/>
+                    <a:lumOff val="35000"/>
+                  </a:schemeClr>
+                </a:solidFill>
+                <a:latin typeface="+mn-lt"/>
+                <a:ea typeface="+mn-ea"/>
+                <a:cs typeface="+mn-cs"/>
+              </a:defRPr>
+            </a:pPr>
+            <a:r>
+              <a:rPr lang="en-US"/>
+              <a:t>water usage 17th March</a:t>
+            </a:r>
+          </a:p>
+        </c:rich>
+      </c:tx>
+      <c:overlay val="0"/>
+      <c:spPr>
+        <a:noFill/>
+        <a:ln>
+          <a:noFill/>
+        </a:ln>
+        <a:effectLst/>
+      </c:spPr>
+      <c:txPr>
+        <a:bodyPr rot="0" spcFirstLastPara="1" vertOverflow="ellipsis" vert="horz" wrap="square" anchor="ctr" anchorCtr="1"/>
+        <a:lstStyle/>
+        <a:p>
+          <a:pPr>
+            <a:defRPr sz="1400" b="0" i="0" u="none" strike="noStrike" kern="1200" spc="0" baseline="0">
+              <a:solidFill>
+                <a:schemeClr val="tx1">
+                  <a:lumMod val="65000"/>
+                  <a:lumOff val="35000"/>
+                </a:schemeClr>
+              </a:solidFill>
+              <a:latin typeface="+mn-lt"/>
+              <a:ea typeface="+mn-ea"/>
+              <a:cs typeface="+mn-cs"/>
+            </a:defRPr>
+          </a:pPr>
+          <a:endParaRPr lang="en-US"/>
+        </a:p>
+      </c:txPr>
+    </c:title>
+    <c:autoTitleDeleted val="0"/>
+    <c:plotArea>
+      <c:layout/>
+      <c:barChart>
+        <c:barDir val="col"/>
+        <c:grouping val="clustered"/>
+        <c:varyColors val="0"/>
+        <c:ser>
+          <c:idx val="1"/>
+          <c:order val="1"/>
+          <c:tx>
+            <c:strRef>
+              <c:f>Sheet2!$L$1</c:f>
+              <c:strCache>
+                <c:ptCount val="1"/>
+                <c:pt idx="0">
+                  <c:v>GuestBath 1/0</c:v>
+                </c:pt>
+              </c:strCache>
+            </c:strRef>
+          </c:tx>
+          <c:spPr>
+            <a:solidFill>
+              <a:schemeClr val="accent2"/>
+            </a:solidFill>
+            <a:ln>
+              <a:noFill/>
+            </a:ln>
+            <a:effectLst/>
+          </c:spPr>
+          <c:invertIfNegative val="0"/>
+          <c:cat>
+            <c:strRef>
+              <c:f>Sheet2!$A$2:$A$25</c:f>
+              <c:strCache>
+                <c:ptCount val="24"/>
+                <c:pt idx="0">
+                  <c:v>2019-03-17 00:00:00-04:00</c:v>
+                </c:pt>
+                <c:pt idx="1">
+                  <c:v>2019-03-17 01:00:00-04:00</c:v>
+                </c:pt>
+                <c:pt idx="2">
+                  <c:v>2019-03-17 02:00:00-04:00</c:v>
+                </c:pt>
+                <c:pt idx="3">
+                  <c:v>2019-03-17 03:00:00-04:00</c:v>
+                </c:pt>
+                <c:pt idx="4">
+                  <c:v>2019-03-17 04:00:00-04:00</c:v>
+                </c:pt>
+                <c:pt idx="5">
+                  <c:v>2019-03-17 05:00:00-04:00</c:v>
+                </c:pt>
+                <c:pt idx="6">
+                  <c:v>2019-03-17 06:00:00-04:00</c:v>
+                </c:pt>
+                <c:pt idx="7">
+                  <c:v>2019-03-17 07:00:00-04:00</c:v>
+                </c:pt>
+                <c:pt idx="8">
+                  <c:v>2019-03-17 08:00:00-04:00</c:v>
+                </c:pt>
+                <c:pt idx="9">
+                  <c:v>2019-03-17 09:00:00-04:00</c:v>
+                </c:pt>
+                <c:pt idx="10">
+                  <c:v>2019-03-17 10:00:00-04:00</c:v>
+                </c:pt>
+                <c:pt idx="11">
+                  <c:v>2019-03-17 11:00:00-04:00</c:v>
+                </c:pt>
+                <c:pt idx="12">
+                  <c:v>2019-03-17 12:00:00-04:00</c:v>
+                </c:pt>
+                <c:pt idx="13">
+                  <c:v>2019-03-17 13:00:00-04:00</c:v>
+                </c:pt>
+                <c:pt idx="14">
+                  <c:v>2019-03-17 14:00:00-04:00</c:v>
+                </c:pt>
+                <c:pt idx="15">
+                  <c:v>2019-03-17 15:00:00-04:00</c:v>
+                </c:pt>
+                <c:pt idx="16">
+                  <c:v>2019-03-17 16:00:00-04:00</c:v>
+                </c:pt>
+                <c:pt idx="17">
+                  <c:v>2019-03-17 17:00:00-04:00</c:v>
+                </c:pt>
+                <c:pt idx="18">
+                  <c:v>2019-03-17 18:00:00-04:00</c:v>
+                </c:pt>
+                <c:pt idx="19">
+                  <c:v>2019-03-17 19:00:00-04:00</c:v>
+                </c:pt>
+                <c:pt idx="20">
+                  <c:v>2019-03-17 20:00:00-04:00</c:v>
+                </c:pt>
+                <c:pt idx="21">
+                  <c:v>2019-03-17 21:00:00-04:00</c:v>
+                </c:pt>
+                <c:pt idx="22">
+                  <c:v>2019-03-17 22:00:00-04:00</c:v>
+                </c:pt>
+                <c:pt idx="23">
+                  <c:v>2019-03-17 23:00:00-04:00</c:v>
+                </c:pt>
+              </c:strCache>
+            </c:strRef>
+          </c:cat>
+          <c:val>
+            <c:numRef>
+              <c:f>Sheet2!$L$2:$L$25</c:f>
+              <c:numCache>
+                <c:formatCode>General</c:formatCode>
+                <c:ptCount val="24"/>
+                <c:pt idx="0">
+                  <c:v>0</c:v>
+                </c:pt>
+                <c:pt idx="1">
+                  <c:v>0</c:v>
+                </c:pt>
+                <c:pt idx="2">
+                  <c:v>0</c:v>
+                </c:pt>
+                <c:pt idx="3">
+                  <c:v>0</c:v>
+                </c:pt>
+                <c:pt idx="4">
+                  <c:v>0</c:v>
+                </c:pt>
+                <c:pt idx="5">
+                  <c:v>0</c:v>
+                </c:pt>
+                <c:pt idx="6">
+                  <c:v>0</c:v>
+                </c:pt>
+                <c:pt idx="7">
+                  <c:v>0</c:v>
+                </c:pt>
+                <c:pt idx="8">
+                  <c:v>0</c:v>
+                </c:pt>
+                <c:pt idx="9">
+                  <c:v>0</c:v>
+                </c:pt>
+                <c:pt idx="10">
+                  <c:v>0</c:v>
+                </c:pt>
+                <c:pt idx="11">
+                  <c:v>0</c:v>
+                </c:pt>
+                <c:pt idx="12">
+                  <c:v>0</c:v>
+                </c:pt>
+                <c:pt idx="13">
+                  <c:v>0</c:v>
+                </c:pt>
+                <c:pt idx="14">
+                  <c:v>0</c:v>
+                </c:pt>
+                <c:pt idx="15">
+                  <c:v>0</c:v>
+                </c:pt>
+                <c:pt idx="16">
+                  <c:v>0</c:v>
+                </c:pt>
+                <c:pt idx="17">
+                  <c:v>0</c:v>
+                </c:pt>
+                <c:pt idx="18">
+                  <c:v>1</c:v>
+                </c:pt>
+                <c:pt idx="19">
+                  <c:v>0</c:v>
+                </c:pt>
+                <c:pt idx="20">
+                  <c:v>0</c:v>
+                </c:pt>
+                <c:pt idx="21">
+                  <c:v>0</c:v>
+                </c:pt>
+                <c:pt idx="22">
+                  <c:v>0</c:v>
+                </c:pt>
+                <c:pt idx="23">
+                  <c:v>0</c:v>
+                </c:pt>
+              </c:numCache>
+            </c:numRef>
+          </c:val>
+          <c:extLst>
+            <c:ext xmlns:c16="http://schemas.microsoft.com/office/drawing/2014/chart" uri="{C3380CC4-5D6E-409C-BE32-E72D297353CC}">
+              <c16:uniqueId val="{00000000-BA57-4C8A-B7CE-B519620136E6}"/>
+            </c:ext>
+          </c:extLst>
+        </c:ser>
+        <c:ser>
+          <c:idx val="2"/>
+          <c:order val="2"/>
+          <c:tx>
+            <c:strRef>
+              <c:f>Sheet2!$M$1</c:f>
+              <c:strCache>
+                <c:ptCount val="1"/>
+                <c:pt idx="0">
+                  <c:v>Masterbath 1/0</c:v>
+                </c:pt>
+              </c:strCache>
+            </c:strRef>
+          </c:tx>
+          <c:spPr>
+            <a:solidFill>
+              <a:schemeClr val="accent3"/>
+            </a:solidFill>
+            <a:ln>
+              <a:noFill/>
+            </a:ln>
+            <a:effectLst/>
+          </c:spPr>
+          <c:invertIfNegative val="0"/>
+          <c:cat>
+            <c:strRef>
+              <c:f>Sheet2!$A$2:$A$25</c:f>
+              <c:strCache>
+                <c:ptCount val="24"/>
+                <c:pt idx="0">
+                  <c:v>2019-03-17 00:00:00-04:00</c:v>
+                </c:pt>
+                <c:pt idx="1">
+                  <c:v>2019-03-17 01:00:00-04:00</c:v>
+                </c:pt>
+                <c:pt idx="2">
+                  <c:v>2019-03-17 02:00:00-04:00</c:v>
+                </c:pt>
+                <c:pt idx="3">
+                  <c:v>2019-03-17 03:00:00-04:00</c:v>
+                </c:pt>
+                <c:pt idx="4">
+                  <c:v>2019-03-17 04:00:00-04:00</c:v>
+                </c:pt>
+                <c:pt idx="5">
+                  <c:v>2019-03-17 05:00:00-04:00</c:v>
+                </c:pt>
+                <c:pt idx="6">
+                  <c:v>2019-03-17 06:00:00-04:00</c:v>
+                </c:pt>
+                <c:pt idx="7">
+                  <c:v>2019-03-17 07:00:00-04:00</c:v>
+                </c:pt>
+                <c:pt idx="8">
+                  <c:v>2019-03-17 08:00:00-04:00</c:v>
+                </c:pt>
+                <c:pt idx="9">
+                  <c:v>2019-03-17 09:00:00-04:00</c:v>
+                </c:pt>
+                <c:pt idx="10">
+                  <c:v>2019-03-17 10:00:00-04:00</c:v>
+                </c:pt>
+                <c:pt idx="11">
+                  <c:v>2019-03-17 11:00:00-04:00</c:v>
+                </c:pt>
+                <c:pt idx="12">
+                  <c:v>2019-03-17 12:00:00-04:00</c:v>
+                </c:pt>
+                <c:pt idx="13">
+                  <c:v>2019-03-17 13:00:00-04:00</c:v>
+                </c:pt>
+                <c:pt idx="14">
+                  <c:v>2019-03-17 14:00:00-04:00</c:v>
+                </c:pt>
+                <c:pt idx="15">
+                  <c:v>2019-03-17 15:00:00-04:00</c:v>
+                </c:pt>
+                <c:pt idx="16">
+                  <c:v>2019-03-17 16:00:00-04:00</c:v>
+                </c:pt>
+                <c:pt idx="17">
+                  <c:v>2019-03-17 17:00:00-04:00</c:v>
+                </c:pt>
+                <c:pt idx="18">
+                  <c:v>2019-03-17 18:00:00-04:00</c:v>
+                </c:pt>
+                <c:pt idx="19">
+                  <c:v>2019-03-17 19:00:00-04:00</c:v>
+                </c:pt>
+                <c:pt idx="20">
+                  <c:v>2019-03-17 20:00:00-04:00</c:v>
+                </c:pt>
+                <c:pt idx="21">
+                  <c:v>2019-03-17 21:00:00-04:00</c:v>
+                </c:pt>
+                <c:pt idx="22">
+                  <c:v>2019-03-17 22:00:00-04:00</c:v>
+                </c:pt>
+                <c:pt idx="23">
+                  <c:v>2019-03-17 23:00:00-04:00</c:v>
+                </c:pt>
+              </c:strCache>
+            </c:strRef>
+          </c:cat>
+          <c:val>
+            <c:numRef>
+              <c:f>Sheet2!$M$2:$M$25</c:f>
+              <c:numCache>
+                <c:formatCode>General</c:formatCode>
+                <c:ptCount val="24"/>
+                <c:pt idx="0">
+                  <c:v>0</c:v>
+                </c:pt>
+                <c:pt idx="1">
+                  <c:v>0</c:v>
+                </c:pt>
+                <c:pt idx="2">
+                  <c:v>0</c:v>
+                </c:pt>
+                <c:pt idx="3">
+                  <c:v>0</c:v>
+                </c:pt>
+                <c:pt idx="4">
+                  <c:v>0</c:v>
+                </c:pt>
+                <c:pt idx="5">
+                  <c:v>0</c:v>
+                </c:pt>
+                <c:pt idx="6">
+                  <c:v>0</c:v>
+                </c:pt>
+                <c:pt idx="7">
+                  <c:v>1</c:v>
+                </c:pt>
+                <c:pt idx="8">
+                  <c:v>0</c:v>
+                </c:pt>
+                <c:pt idx="9">
+                  <c:v>0</c:v>
+                </c:pt>
+                <c:pt idx="10">
+                  <c:v>0</c:v>
+                </c:pt>
+                <c:pt idx="11">
+                  <c:v>0</c:v>
+                </c:pt>
+                <c:pt idx="12">
+                  <c:v>0</c:v>
+                </c:pt>
+                <c:pt idx="13">
+                  <c:v>0</c:v>
+                </c:pt>
+                <c:pt idx="14">
+                  <c:v>1</c:v>
+                </c:pt>
+                <c:pt idx="15">
+                  <c:v>0</c:v>
+                </c:pt>
+                <c:pt idx="16">
+                  <c:v>1</c:v>
+                </c:pt>
+                <c:pt idx="17">
+                  <c:v>1</c:v>
+                </c:pt>
+                <c:pt idx="18">
+                  <c:v>0</c:v>
+                </c:pt>
+                <c:pt idx="19">
+                  <c:v>1</c:v>
+                </c:pt>
+                <c:pt idx="20">
+                  <c:v>1</c:v>
+                </c:pt>
+                <c:pt idx="21">
+                  <c:v>0</c:v>
+                </c:pt>
+                <c:pt idx="22">
+                  <c:v>0</c:v>
+                </c:pt>
+                <c:pt idx="23">
+                  <c:v>0</c:v>
+                </c:pt>
+              </c:numCache>
+            </c:numRef>
+          </c:val>
+          <c:extLst>
+            <c:ext xmlns:c16="http://schemas.microsoft.com/office/drawing/2014/chart" uri="{C3380CC4-5D6E-409C-BE32-E72D297353CC}">
+              <c16:uniqueId val="{00000001-BA57-4C8A-B7CE-B519620136E6}"/>
+            </c:ext>
+          </c:extLst>
+        </c:ser>
+        <c:ser>
+          <c:idx val="3"/>
+          <c:order val="3"/>
+          <c:tx>
+            <c:strRef>
+              <c:f>Sheet2!$N$1</c:f>
+              <c:strCache>
+                <c:ptCount val="1"/>
+                <c:pt idx="0">
+                  <c:v>KitchenDen Light 1/0</c:v>
+                </c:pt>
+              </c:strCache>
+            </c:strRef>
+          </c:tx>
+          <c:spPr>
+            <a:solidFill>
+              <a:schemeClr val="accent4"/>
+            </a:solidFill>
+            <a:ln>
+              <a:noFill/>
+            </a:ln>
+            <a:effectLst/>
+          </c:spPr>
+          <c:invertIfNegative val="0"/>
+          <c:cat>
+            <c:strRef>
+              <c:f>Sheet2!$A$2:$A$25</c:f>
+              <c:strCache>
+                <c:ptCount val="24"/>
+                <c:pt idx="0">
+                  <c:v>2019-03-17 00:00:00-04:00</c:v>
+                </c:pt>
+                <c:pt idx="1">
+                  <c:v>2019-03-17 01:00:00-04:00</c:v>
+                </c:pt>
+                <c:pt idx="2">
+                  <c:v>2019-03-17 02:00:00-04:00</c:v>
+                </c:pt>
+                <c:pt idx="3">
+                  <c:v>2019-03-17 03:00:00-04:00</c:v>
+                </c:pt>
+                <c:pt idx="4">
+                  <c:v>2019-03-17 04:00:00-04:00</c:v>
+                </c:pt>
+                <c:pt idx="5">
+                  <c:v>2019-03-17 05:00:00-04:00</c:v>
+                </c:pt>
+                <c:pt idx="6">
+                  <c:v>2019-03-17 06:00:00-04:00</c:v>
+                </c:pt>
+                <c:pt idx="7">
+                  <c:v>2019-03-17 07:00:00-04:00</c:v>
+                </c:pt>
+                <c:pt idx="8">
+                  <c:v>2019-03-17 08:00:00-04:00</c:v>
+                </c:pt>
+                <c:pt idx="9">
+                  <c:v>2019-03-17 09:00:00-04:00</c:v>
+                </c:pt>
+                <c:pt idx="10">
+                  <c:v>2019-03-17 10:00:00-04:00</c:v>
+                </c:pt>
+                <c:pt idx="11">
+                  <c:v>2019-03-17 11:00:00-04:00</c:v>
+                </c:pt>
+                <c:pt idx="12">
+                  <c:v>2019-03-17 12:00:00-04:00</c:v>
+                </c:pt>
+                <c:pt idx="13">
+                  <c:v>2019-03-17 13:00:00-04:00</c:v>
+                </c:pt>
+                <c:pt idx="14">
+                  <c:v>2019-03-17 14:00:00-04:00</c:v>
+                </c:pt>
+                <c:pt idx="15">
+                  <c:v>2019-03-17 15:00:00-04:00</c:v>
+                </c:pt>
+                <c:pt idx="16">
+                  <c:v>2019-03-17 16:00:00-04:00</c:v>
+                </c:pt>
+                <c:pt idx="17">
+                  <c:v>2019-03-17 17:00:00-04:00</c:v>
+                </c:pt>
+                <c:pt idx="18">
+                  <c:v>2019-03-17 18:00:00-04:00</c:v>
+                </c:pt>
+                <c:pt idx="19">
+                  <c:v>2019-03-17 19:00:00-04:00</c:v>
+                </c:pt>
+                <c:pt idx="20">
+                  <c:v>2019-03-17 20:00:00-04:00</c:v>
+                </c:pt>
+                <c:pt idx="21">
+                  <c:v>2019-03-17 21:00:00-04:00</c:v>
+                </c:pt>
+                <c:pt idx="22">
+                  <c:v>2019-03-17 22:00:00-04:00</c:v>
+                </c:pt>
+                <c:pt idx="23">
+                  <c:v>2019-03-17 23:00:00-04:00</c:v>
+                </c:pt>
+              </c:strCache>
+            </c:strRef>
+          </c:cat>
+          <c:val>
+            <c:numRef>
+              <c:f>Sheet2!$N$2:$N$25</c:f>
+              <c:numCache>
+                <c:formatCode>General</c:formatCode>
+                <c:ptCount val="24"/>
+                <c:pt idx="0">
+                  <c:v>0</c:v>
+                </c:pt>
+                <c:pt idx="1">
+                  <c:v>0</c:v>
+                </c:pt>
+                <c:pt idx="2">
+                  <c:v>0</c:v>
+                </c:pt>
+                <c:pt idx="3">
+                  <c:v>0</c:v>
+                </c:pt>
+                <c:pt idx="4">
+                  <c:v>0</c:v>
+                </c:pt>
+                <c:pt idx="5">
+                  <c:v>1</c:v>
+                </c:pt>
+                <c:pt idx="6">
+                  <c:v>1</c:v>
+                </c:pt>
+                <c:pt idx="7">
+                  <c:v>1</c:v>
+                </c:pt>
+                <c:pt idx="8">
+                  <c:v>1</c:v>
+                </c:pt>
+                <c:pt idx="9">
+                  <c:v>1</c:v>
+                </c:pt>
+                <c:pt idx="10">
+                  <c:v>1</c:v>
+                </c:pt>
+                <c:pt idx="11">
+                  <c:v>1</c:v>
+                </c:pt>
+                <c:pt idx="12">
+                  <c:v>1</c:v>
+                </c:pt>
+                <c:pt idx="13">
+                  <c:v>1</c:v>
+                </c:pt>
+                <c:pt idx="14">
+                  <c:v>1</c:v>
+                </c:pt>
+                <c:pt idx="15">
+                  <c:v>1</c:v>
+                </c:pt>
+                <c:pt idx="16">
+                  <c:v>1</c:v>
+                </c:pt>
+                <c:pt idx="17">
+                  <c:v>1</c:v>
+                </c:pt>
+                <c:pt idx="18">
+                  <c:v>1</c:v>
+                </c:pt>
+                <c:pt idx="19">
+                  <c:v>1</c:v>
+                </c:pt>
+                <c:pt idx="20">
+                  <c:v>1</c:v>
+                </c:pt>
+                <c:pt idx="21">
+                  <c:v>1</c:v>
+                </c:pt>
+                <c:pt idx="22">
+                  <c:v>1</c:v>
+                </c:pt>
+                <c:pt idx="23">
+                  <c:v>1</c:v>
+                </c:pt>
+              </c:numCache>
+            </c:numRef>
+          </c:val>
+          <c:extLst>
+            <c:ext xmlns:c16="http://schemas.microsoft.com/office/drawing/2014/chart" uri="{C3380CC4-5D6E-409C-BE32-E72D297353CC}">
+              <c16:uniqueId val="{00000002-BA57-4C8A-B7CE-B519620136E6}"/>
+            </c:ext>
+          </c:extLst>
+        </c:ser>
+        <c:ser>
+          <c:idx val="4"/>
+          <c:order val="4"/>
+          <c:tx>
+            <c:strRef>
+              <c:f>Sheet2!$O$1</c:f>
+              <c:strCache>
+                <c:ptCount val="1"/>
+                <c:pt idx="0">
+                  <c:v>Dishwasher 1/0</c:v>
+                </c:pt>
+              </c:strCache>
+            </c:strRef>
+          </c:tx>
+          <c:spPr>
+            <a:solidFill>
+              <a:schemeClr val="accent5"/>
+            </a:solidFill>
+            <a:ln>
+              <a:noFill/>
+            </a:ln>
+            <a:effectLst/>
+          </c:spPr>
+          <c:invertIfNegative val="0"/>
+          <c:cat>
+            <c:strRef>
+              <c:f>Sheet2!$A$2:$A$25</c:f>
+              <c:strCache>
+                <c:ptCount val="24"/>
+                <c:pt idx="0">
+                  <c:v>2019-03-17 00:00:00-04:00</c:v>
+                </c:pt>
+                <c:pt idx="1">
+                  <c:v>2019-03-17 01:00:00-04:00</c:v>
+                </c:pt>
+                <c:pt idx="2">
+                  <c:v>2019-03-17 02:00:00-04:00</c:v>
+                </c:pt>
+                <c:pt idx="3">
+                  <c:v>2019-03-17 03:00:00-04:00</c:v>
+                </c:pt>
+                <c:pt idx="4">
+                  <c:v>2019-03-17 04:00:00-04:00</c:v>
+                </c:pt>
+                <c:pt idx="5">
+                  <c:v>2019-03-17 05:00:00-04:00</c:v>
+                </c:pt>
+                <c:pt idx="6">
+                  <c:v>2019-03-17 06:00:00-04:00</c:v>
+                </c:pt>
+                <c:pt idx="7">
+                  <c:v>2019-03-17 07:00:00-04:00</c:v>
+                </c:pt>
+                <c:pt idx="8">
+                  <c:v>2019-03-17 08:00:00-04:00</c:v>
+                </c:pt>
+                <c:pt idx="9">
+                  <c:v>2019-03-17 09:00:00-04:00</c:v>
+                </c:pt>
+                <c:pt idx="10">
+                  <c:v>2019-03-17 10:00:00-04:00</c:v>
+                </c:pt>
+                <c:pt idx="11">
+                  <c:v>2019-03-17 11:00:00-04:00</c:v>
+                </c:pt>
+                <c:pt idx="12">
+                  <c:v>2019-03-17 12:00:00-04:00</c:v>
+                </c:pt>
+                <c:pt idx="13">
+                  <c:v>2019-03-17 13:00:00-04:00</c:v>
+                </c:pt>
+                <c:pt idx="14">
+                  <c:v>2019-03-17 14:00:00-04:00</c:v>
+                </c:pt>
+                <c:pt idx="15">
+                  <c:v>2019-03-17 15:00:00-04:00</c:v>
+                </c:pt>
+                <c:pt idx="16">
+                  <c:v>2019-03-17 16:00:00-04:00</c:v>
+                </c:pt>
+                <c:pt idx="17">
+                  <c:v>2019-03-17 17:00:00-04:00</c:v>
+                </c:pt>
+                <c:pt idx="18">
+                  <c:v>2019-03-17 18:00:00-04:00</c:v>
+                </c:pt>
+                <c:pt idx="19">
+                  <c:v>2019-03-17 19:00:00-04:00</c:v>
+                </c:pt>
+                <c:pt idx="20">
+                  <c:v>2019-03-17 20:00:00-04:00</c:v>
+                </c:pt>
+                <c:pt idx="21">
+                  <c:v>2019-03-17 21:00:00-04:00</c:v>
+                </c:pt>
+                <c:pt idx="22">
+                  <c:v>2019-03-17 22:00:00-04:00</c:v>
+                </c:pt>
+                <c:pt idx="23">
+                  <c:v>2019-03-17 23:00:00-04:00</c:v>
+                </c:pt>
+              </c:strCache>
+            </c:strRef>
+          </c:cat>
+          <c:val>
+            <c:numRef>
+              <c:f>Sheet2!$O$2:$O$25</c:f>
+              <c:numCache>
+                <c:formatCode>General</c:formatCode>
+                <c:ptCount val="24"/>
+                <c:pt idx="0">
+                  <c:v>1</c:v>
+                </c:pt>
+                <c:pt idx="1">
+                  <c:v>0</c:v>
+                </c:pt>
+                <c:pt idx="2">
+                  <c:v>0</c:v>
+                </c:pt>
+                <c:pt idx="3">
+                  <c:v>0</c:v>
+                </c:pt>
+                <c:pt idx="4">
+                  <c:v>0</c:v>
+                </c:pt>
+                <c:pt idx="5">
+                  <c:v>0</c:v>
+                </c:pt>
+                <c:pt idx="6">
+                  <c:v>0</c:v>
+                </c:pt>
+                <c:pt idx="7">
+                  <c:v>0</c:v>
+                </c:pt>
+                <c:pt idx="8">
+                  <c:v>0</c:v>
+                </c:pt>
+                <c:pt idx="9">
+                  <c:v>0</c:v>
+                </c:pt>
+                <c:pt idx="10">
+                  <c:v>0</c:v>
+                </c:pt>
+                <c:pt idx="11">
+                  <c:v>0</c:v>
+                </c:pt>
+                <c:pt idx="12">
+                  <c:v>0</c:v>
+                </c:pt>
+                <c:pt idx="13">
+                  <c:v>0</c:v>
+                </c:pt>
+                <c:pt idx="14">
+                  <c:v>0</c:v>
+                </c:pt>
+                <c:pt idx="15">
+                  <c:v>0</c:v>
+                </c:pt>
+                <c:pt idx="16">
+                  <c:v>0</c:v>
+                </c:pt>
+                <c:pt idx="17">
+                  <c:v>0</c:v>
+                </c:pt>
+                <c:pt idx="18">
+                  <c:v>0</c:v>
+                </c:pt>
+                <c:pt idx="19">
+                  <c:v>0</c:v>
+                </c:pt>
+                <c:pt idx="20">
+                  <c:v>0</c:v>
+                </c:pt>
+                <c:pt idx="21">
+                  <c:v>0</c:v>
+                </c:pt>
+                <c:pt idx="22">
+                  <c:v>1</c:v>
+                </c:pt>
+                <c:pt idx="23">
+                  <c:v>1</c:v>
+                </c:pt>
+              </c:numCache>
+            </c:numRef>
+          </c:val>
+          <c:extLst>
+            <c:ext xmlns:c16="http://schemas.microsoft.com/office/drawing/2014/chart" uri="{C3380CC4-5D6E-409C-BE32-E72D297353CC}">
+              <c16:uniqueId val="{00000003-BA57-4C8A-B7CE-B519620136E6}"/>
+            </c:ext>
+          </c:extLst>
+        </c:ser>
+        <c:ser>
+          <c:idx val="5"/>
+          <c:order val="5"/>
+          <c:tx>
+            <c:strRef>
+              <c:f>Sheet2!$P$1</c:f>
+              <c:strCache>
+                <c:ptCount val="1"/>
+                <c:pt idx="0">
+                  <c:v>dryer 1/0</c:v>
+                </c:pt>
+              </c:strCache>
+            </c:strRef>
+          </c:tx>
+          <c:spPr>
+            <a:solidFill>
+              <a:schemeClr val="accent6"/>
+            </a:solidFill>
+            <a:ln>
+              <a:noFill/>
+            </a:ln>
+            <a:effectLst/>
+          </c:spPr>
+          <c:invertIfNegative val="0"/>
+          <c:cat>
+            <c:strRef>
+              <c:f>Sheet2!$A$2:$A$25</c:f>
+              <c:strCache>
+                <c:ptCount val="24"/>
+                <c:pt idx="0">
+                  <c:v>2019-03-17 00:00:00-04:00</c:v>
+                </c:pt>
+                <c:pt idx="1">
+                  <c:v>2019-03-17 01:00:00-04:00</c:v>
+                </c:pt>
+                <c:pt idx="2">
+                  <c:v>2019-03-17 02:00:00-04:00</c:v>
+                </c:pt>
+                <c:pt idx="3">
+                  <c:v>2019-03-17 03:00:00-04:00</c:v>
+                </c:pt>
+                <c:pt idx="4">
+                  <c:v>2019-03-17 04:00:00-04:00</c:v>
+                </c:pt>
+                <c:pt idx="5">
+                  <c:v>2019-03-17 05:00:00-04:00</c:v>
+                </c:pt>
+                <c:pt idx="6">
+                  <c:v>2019-03-17 06:00:00-04:00</c:v>
+                </c:pt>
+                <c:pt idx="7">
+                  <c:v>2019-03-17 07:00:00-04:00</c:v>
+                </c:pt>
+                <c:pt idx="8">
+                  <c:v>2019-03-17 08:00:00-04:00</c:v>
+                </c:pt>
+                <c:pt idx="9">
+                  <c:v>2019-03-17 09:00:00-04:00</c:v>
+                </c:pt>
+                <c:pt idx="10">
+                  <c:v>2019-03-17 10:00:00-04:00</c:v>
+                </c:pt>
+                <c:pt idx="11">
+                  <c:v>2019-03-17 11:00:00-04:00</c:v>
+                </c:pt>
+                <c:pt idx="12">
+                  <c:v>2019-03-17 12:00:00-04:00</c:v>
+                </c:pt>
+                <c:pt idx="13">
+                  <c:v>2019-03-17 13:00:00-04:00</c:v>
+                </c:pt>
+                <c:pt idx="14">
+                  <c:v>2019-03-17 14:00:00-04:00</c:v>
+                </c:pt>
+                <c:pt idx="15">
+                  <c:v>2019-03-17 15:00:00-04:00</c:v>
+                </c:pt>
+                <c:pt idx="16">
+                  <c:v>2019-03-17 16:00:00-04:00</c:v>
+                </c:pt>
+                <c:pt idx="17">
+                  <c:v>2019-03-17 17:00:00-04:00</c:v>
+                </c:pt>
+                <c:pt idx="18">
+                  <c:v>2019-03-17 18:00:00-04:00</c:v>
+                </c:pt>
+                <c:pt idx="19">
+                  <c:v>2019-03-17 19:00:00-04:00</c:v>
+                </c:pt>
+                <c:pt idx="20">
+                  <c:v>2019-03-17 20:00:00-04:00</c:v>
+                </c:pt>
+                <c:pt idx="21">
+                  <c:v>2019-03-17 21:00:00-04:00</c:v>
+                </c:pt>
+                <c:pt idx="22">
+                  <c:v>2019-03-17 22:00:00-04:00</c:v>
+                </c:pt>
+                <c:pt idx="23">
+                  <c:v>2019-03-17 23:00:00-04:00</c:v>
+                </c:pt>
+              </c:strCache>
+            </c:strRef>
+          </c:cat>
+          <c:val>
+            <c:numRef>
+              <c:f>Sheet2!$P$2:$P$25</c:f>
+              <c:numCache>
+                <c:formatCode>General</c:formatCode>
+                <c:ptCount val="24"/>
+                <c:pt idx="0">
+                  <c:v>0</c:v>
+                </c:pt>
+                <c:pt idx="1">
+                  <c:v>0</c:v>
+                </c:pt>
+                <c:pt idx="2">
+                  <c:v>0</c:v>
+                </c:pt>
+                <c:pt idx="3">
+                  <c:v>0</c:v>
+                </c:pt>
+                <c:pt idx="4">
+                  <c:v>0</c:v>
+                </c:pt>
+                <c:pt idx="5">
+                  <c:v>0</c:v>
+                </c:pt>
+                <c:pt idx="6">
+                  <c:v>0</c:v>
+                </c:pt>
+                <c:pt idx="7">
+                  <c:v>0</c:v>
+                </c:pt>
+                <c:pt idx="8">
+                  <c:v>0</c:v>
+                </c:pt>
+                <c:pt idx="9">
+                  <c:v>0</c:v>
+                </c:pt>
+                <c:pt idx="10">
+                  <c:v>0</c:v>
+                </c:pt>
+                <c:pt idx="11">
+                  <c:v>0</c:v>
+                </c:pt>
+                <c:pt idx="12">
+                  <c:v>0</c:v>
+                </c:pt>
+                <c:pt idx="13">
+                  <c:v>0</c:v>
+                </c:pt>
+                <c:pt idx="14">
+                  <c:v>0</c:v>
+                </c:pt>
+                <c:pt idx="15">
+                  <c:v>0</c:v>
+                </c:pt>
+                <c:pt idx="16">
+                  <c:v>0</c:v>
+                </c:pt>
+                <c:pt idx="17">
+                  <c:v>1</c:v>
+                </c:pt>
+                <c:pt idx="18">
+                  <c:v>1</c:v>
+                </c:pt>
+                <c:pt idx="19">
+                  <c:v>1</c:v>
+                </c:pt>
+                <c:pt idx="20">
+                  <c:v>0</c:v>
+                </c:pt>
+                <c:pt idx="21">
+                  <c:v>0</c:v>
+                </c:pt>
+                <c:pt idx="22">
+                  <c:v>0</c:v>
+                </c:pt>
+                <c:pt idx="23">
+                  <c:v>0</c:v>
+                </c:pt>
+              </c:numCache>
+            </c:numRef>
+          </c:val>
+          <c:extLst>
+            <c:ext xmlns:c16="http://schemas.microsoft.com/office/drawing/2014/chart" uri="{C3380CC4-5D6E-409C-BE32-E72D297353CC}">
+              <c16:uniqueId val="{00000004-BA57-4C8A-B7CE-B519620136E6}"/>
+            </c:ext>
+          </c:extLst>
+        </c:ser>
+        <c:ser>
+          <c:idx val="6"/>
+          <c:order val="6"/>
+          <c:tx>
+            <c:strRef>
+              <c:f>Sheet2!$Q$1</c:f>
+              <c:strCache>
+                <c:ptCount val="1"/>
+                <c:pt idx="0">
+                  <c:v>Refrigerator</c:v>
+                </c:pt>
+              </c:strCache>
+            </c:strRef>
+          </c:tx>
+          <c:spPr>
+            <a:solidFill>
+              <a:schemeClr val="accent1">
+                <a:lumMod val="60000"/>
+              </a:schemeClr>
+            </a:solidFill>
+            <a:ln>
+              <a:noFill/>
+            </a:ln>
+            <a:effectLst/>
+          </c:spPr>
+          <c:invertIfNegative val="0"/>
+          <c:cat>
+            <c:strRef>
+              <c:f>Sheet2!$A$2:$A$25</c:f>
+              <c:strCache>
+                <c:ptCount val="24"/>
+                <c:pt idx="0">
+                  <c:v>2019-03-17 00:00:00-04:00</c:v>
+                </c:pt>
+                <c:pt idx="1">
+                  <c:v>2019-03-17 01:00:00-04:00</c:v>
+                </c:pt>
+                <c:pt idx="2">
+                  <c:v>2019-03-17 02:00:00-04:00</c:v>
+                </c:pt>
+                <c:pt idx="3">
+                  <c:v>2019-03-17 03:00:00-04:00</c:v>
+                </c:pt>
+                <c:pt idx="4">
+                  <c:v>2019-03-17 04:00:00-04:00</c:v>
+                </c:pt>
+                <c:pt idx="5">
+                  <c:v>2019-03-17 05:00:00-04:00</c:v>
+                </c:pt>
+                <c:pt idx="6">
+                  <c:v>2019-03-17 06:00:00-04:00</c:v>
+                </c:pt>
+                <c:pt idx="7">
+                  <c:v>2019-03-17 07:00:00-04:00</c:v>
+                </c:pt>
+                <c:pt idx="8">
+                  <c:v>2019-03-17 08:00:00-04:00</c:v>
+                </c:pt>
+                <c:pt idx="9">
+                  <c:v>2019-03-17 09:00:00-04:00</c:v>
+                </c:pt>
+                <c:pt idx="10">
+                  <c:v>2019-03-17 10:00:00-04:00</c:v>
+                </c:pt>
+                <c:pt idx="11">
+                  <c:v>2019-03-17 11:00:00-04:00</c:v>
+                </c:pt>
+                <c:pt idx="12">
+                  <c:v>2019-03-17 12:00:00-04:00</c:v>
+                </c:pt>
+                <c:pt idx="13">
+                  <c:v>2019-03-17 13:00:00-04:00</c:v>
+                </c:pt>
+                <c:pt idx="14">
+                  <c:v>2019-03-17 14:00:00-04:00</c:v>
+                </c:pt>
+                <c:pt idx="15">
+                  <c:v>2019-03-17 15:00:00-04:00</c:v>
+                </c:pt>
+                <c:pt idx="16">
+                  <c:v>2019-03-17 16:00:00-04:00</c:v>
+                </c:pt>
+                <c:pt idx="17">
+                  <c:v>2019-03-17 17:00:00-04:00</c:v>
+                </c:pt>
+                <c:pt idx="18">
+                  <c:v>2019-03-17 18:00:00-04:00</c:v>
+                </c:pt>
+                <c:pt idx="19">
+                  <c:v>2019-03-17 19:00:00-04:00</c:v>
+                </c:pt>
+                <c:pt idx="20">
+                  <c:v>2019-03-17 20:00:00-04:00</c:v>
+                </c:pt>
+                <c:pt idx="21">
+                  <c:v>2019-03-17 21:00:00-04:00</c:v>
+                </c:pt>
+                <c:pt idx="22">
+                  <c:v>2019-03-17 22:00:00-04:00</c:v>
+                </c:pt>
+                <c:pt idx="23">
+                  <c:v>2019-03-17 23:00:00-04:00</c:v>
+                </c:pt>
+              </c:strCache>
+            </c:strRef>
+          </c:cat>
+          <c:val>
+            <c:numRef>
+              <c:f>Sheet2!$Q$2:$Q$25</c:f>
+              <c:numCache>
+                <c:formatCode>General</c:formatCode>
+                <c:ptCount val="24"/>
+                <c:pt idx="0">
+                  <c:v>1</c:v>
+                </c:pt>
+                <c:pt idx="1">
+                  <c:v>0</c:v>
+                </c:pt>
+                <c:pt idx="2">
+                  <c:v>0</c:v>
+                </c:pt>
+                <c:pt idx="3">
+                  <c:v>0</c:v>
+                </c:pt>
+                <c:pt idx="4">
+                  <c:v>0</c:v>
+                </c:pt>
+                <c:pt idx="5">
+                  <c:v>0</c:v>
+                </c:pt>
+                <c:pt idx="6">
+                  <c:v>0</c:v>
+                </c:pt>
+                <c:pt idx="7">
+                  <c:v>0</c:v>
+                </c:pt>
+                <c:pt idx="8">
+                  <c:v>0</c:v>
+                </c:pt>
+                <c:pt idx="9">
+                  <c:v>0</c:v>
+                </c:pt>
+                <c:pt idx="10">
+                  <c:v>0</c:v>
+                </c:pt>
+                <c:pt idx="11">
+                  <c:v>0</c:v>
+                </c:pt>
+                <c:pt idx="12">
+                  <c:v>0</c:v>
+                </c:pt>
+                <c:pt idx="13">
+                  <c:v>0</c:v>
+                </c:pt>
+                <c:pt idx="14">
+                  <c:v>0</c:v>
+                </c:pt>
+                <c:pt idx="15">
+                  <c:v>1</c:v>
+                </c:pt>
+                <c:pt idx="16">
+                  <c:v>0</c:v>
+                </c:pt>
+                <c:pt idx="17">
+                  <c:v>0</c:v>
+                </c:pt>
+                <c:pt idx="18">
+                  <c:v>0</c:v>
+                </c:pt>
+                <c:pt idx="19">
+                  <c:v>0</c:v>
+                </c:pt>
+                <c:pt idx="20">
+                  <c:v>0</c:v>
+                </c:pt>
+                <c:pt idx="21">
+                  <c:v>0</c:v>
+                </c:pt>
+                <c:pt idx="22">
+                  <c:v>0</c:v>
+                </c:pt>
+                <c:pt idx="23">
+                  <c:v>0</c:v>
+                </c:pt>
+              </c:numCache>
+            </c:numRef>
+          </c:val>
+          <c:extLst>
+            <c:ext xmlns:c16="http://schemas.microsoft.com/office/drawing/2014/chart" uri="{C3380CC4-5D6E-409C-BE32-E72D297353CC}">
+              <c16:uniqueId val="{00000005-BA57-4C8A-B7CE-B519620136E6}"/>
+            </c:ext>
+          </c:extLst>
+        </c:ser>
+        <c:dLbls>
+          <c:showLegendKey val="0"/>
+          <c:showVal val="0"/>
+          <c:showCatName val="0"/>
+          <c:showSerName val="0"/>
+          <c:showPercent val="0"/>
+          <c:showBubbleSize val="0"/>
+        </c:dLbls>
+        <c:gapWidth val="219"/>
+        <c:axId val="404085600"/>
+        <c:axId val="404086584"/>
+      </c:barChart>
+      <c:lineChart>
+        <c:grouping val="standard"/>
+        <c:varyColors val="0"/>
+        <c:ser>
+          <c:idx val="0"/>
+          <c:order val="0"/>
+          <c:tx>
+            <c:strRef>
+              <c:f>Sheet2!$J$1</c:f>
+              <c:strCache>
+                <c:ptCount val="1"/>
+                <c:pt idx="0">
+                  <c:v>Water Usage (Gallons)</c:v>
+                </c:pt>
+              </c:strCache>
+            </c:strRef>
+          </c:tx>
+          <c:spPr>
+            <a:ln w="28575" cap="rnd">
+              <a:solidFill>
+                <a:schemeClr val="accent1"/>
+              </a:solidFill>
+              <a:round/>
+            </a:ln>
+            <a:effectLst/>
+          </c:spPr>
+          <c:marker>
+            <c:symbol val="none"/>
+          </c:marker>
+          <c:cat>
+            <c:strRef>
+              <c:f>Sheet2!$A$2:$A$25</c:f>
+              <c:strCache>
+                <c:ptCount val="24"/>
+                <c:pt idx="0">
+                  <c:v>2019-03-17 00:00:00-04:00</c:v>
+                </c:pt>
+                <c:pt idx="1">
+                  <c:v>2019-03-17 01:00:00-04:00</c:v>
+                </c:pt>
+                <c:pt idx="2">
+                  <c:v>2019-03-17 02:00:00-04:00</c:v>
+                </c:pt>
+                <c:pt idx="3">
+                  <c:v>2019-03-17 03:00:00-04:00</c:v>
+                </c:pt>
+                <c:pt idx="4">
+                  <c:v>2019-03-17 04:00:00-04:00</c:v>
+                </c:pt>
+                <c:pt idx="5">
+                  <c:v>2019-03-17 05:00:00-04:00</c:v>
+                </c:pt>
+                <c:pt idx="6">
+                  <c:v>2019-03-17 06:00:00-04:00</c:v>
+                </c:pt>
+                <c:pt idx="7">
+                  <c:v>2019-03-17 07:00:00-04:00</c:v>
+                </c:pt>
+                <c:pt idx="8">
+                  <c:v>2019-03-17 08:00:00-04:00</c:v>
+                </c:pt>
+                <c:pt idx="9">
+                  <c:v>2019-03-17 09:00:00-04:00</c:v>
+                </c:pt>
+                <c:pt idx="10">
+                  <c:v>2019-03-17 10:00:00-04:00</c:v>
+                </c:pt>
+                <c:pt idx="11">
+                  <c:v>2019-03-17 11:00:00-04:00</c:v>
+                </c:pt>
+                <c:pt idx="12">
+                  <c:v>2019-03-17 12:00:00-04:00</c:v>
+                </c:pt>
+                <c:pt idx="13">
+                  <c:v>2019-03-17 13:00:00-04:00</c:v>
+                </c:pt>
+                <c:pt idx="14">
+                  <c:v>2019-03-17 14:00:00-04:00</c:v>
+                </c:pt>
+                <c:pt idx="15">
+                  <c:v>2019-03-17 15:00:00-04:00</c:v>
+                </c:pt>
+                <c:pt idx="16">
+                  <c:v>2019-03-17 16:00:00-04:00</c:v>
+                </c:pt>
+                <c:pt idx="17">
+                  <c:v>2019-03-17 17:00:00-04:00</c:v>
+                </c:pt>
+                <c:pt idx="18">
+                  <c:v>2019-03-17 18:00:00-04:00</c:v>
+                </c:pt>
+                <c:pt idx="19">
+                  <c:v>2019-03-17 19:00:00-04:00</c:v>
+                </c:pt>
+                <c:pt idx="20">
+                  <c:v>2019-03-17 20:00:00-04:00</c:v>
+                </c:pt>
+                <c:pt idx="21">
+                  <c:v>2019-03-17 21:00:00-04:00</c:v>
+                </c:pt>
+                <c:pt idx="22">
+                  <c:v>2019-03-17 22:00:00-04:00</c:v>
+                </c:pt>
+                <c:pt idx="23">
+                  <c:v>2019-03-17 23:00:00-04:00</c:v>
+                </c:pt>
+              </c:strCache>
+            </c:strRef>
+          </c:cat>
+          <c:val>
+            <c:numRef>
+              <c:f>Sheet2!$J$2:$J$25</c:f>
+              <c:numCache>
+                <c:formatCode>General</c:formatCode>
+                <c:ptCount val="24"/>
+                <c:pt idx="0">
+                  <c:v>2.3166503999999999</c:v>
+                </c:pt>
+                <c:pt idx="1">
+                  <c:v>0</c:v>
+                </c:pt>
+                <c:pt idx="2">
+                  <c:v>0</c:v>
+                </c:pt>
+                <c:pt idx="3">
+                  <c:v>0</c:v>
+                </c:pt>
+                <c:pt idx="4">
+                  <c:v>0</c:v>
+                </c:pt>
+                <c:pt idx="5">
+                  <c:v>0</c:v>
+                </c:pt>
+                <c:pt idx="6">
+                  <c:v>7.8034819999999998</c:v>
+                </c:pt>
+                <c:pt idx="7">
+                  <c:v>5.7615049999999997</c:v>
+                </c:pt>
+                <c:pt idx="8">
+                  <c:v>5.0965119999999997</c:v>
+                </c:pt>
+                <c:pt idx="9">
+                  <c:v>0</c:v>
+                </c:pt>
+                <c:pt idx="10">
+                  <c:v>0</c:v>
+                </c:pt>
+                <c:pt idx="11">
+                  <c:v>0</c:v>
+                </c:pt>
+                <c:pt idx="12">
+                  <c:v>14.335891999999999</c:v>
+                </c:pt>
+                <c:pt idx="13">
+                  <c:v>6.0226592999999999</c:v>
+                </c:pt>
+                <c:pt idx="14">
+                  <c:v>51.17868</c:v>
+                </c:pt>
+                <c:pt idx="15">
+                  <c:v>17.498366999999998</c:v>
+                </c:pt>
+                <c:pt idx="16">
+                  <c:v>51.826233000000002</c:v>
+                </c:pt>
+                <c:pt idx="17">
+                  <c:v>8.2179870000000008</c:v>
+                </c:pt>
+                <c:pt idx="18">
+                  <c:v>42.709136999999998</c:v>
+                </c:pt>
+                <c:pt idx="19">
+                  <c:v>25.741837</c:v>
+                </c:pt>
+                <c:pt idx="20">
+                  <c:v>0.40029906999999998</c:v>
+                </c:pt>
+                <c:pt idx="21">
+                  <c:v>0</c:v>
+                </c:pt>
+                <c:pt idx="22">
+                  <c:v>12.241775499999999</c:v>
+                </c:pt>
+                <c:pt idx="23">
+                  <c:v>2.110382</c:v>
+                </c:pt>
+              </c:numCache>
+            </c:numRef>
+          </c:val>
+          <c:smooth val="0"/>
+          <c:extLst>
+            <c:ext xmlns:c16="http://schemas.microsoft.com/office/drawing/2014/chart" uri="{C3380CC4-5D6E-409C-BE32-E72D297353CC}">
+              <c16:uniqueId val="{00000006-BA57-4C8A-B7CE-B519620136E6}"/>
+            </c:ext>
+          </c:extLst>
+        </c:ser>
+        <c:dLbls>
+          <c:showLegendKey val="0"/>
+          <c:showVal val="0"/>
+          <c:showCatName val="0"/>
+          <c:showSerName val="0"/>
+          <c:showPercent val="0"/>
+          <c:showBubbleSize val="0"/>
+        </c:dLbls>
+        <c:marker val="1"/>
+        <c:smooth val="0"/>
+        <c:axId val="811680464"/>
+        <c:axId val="811675544"/>
+      </c:lineChart>
+      <c:catAx>
+        <c:axId val="404085600"/>
+        <c:scaling>
+          <c:orientation val="minMax"/>
+        </c:scaling>
+        <c:delete val="0"/>
+        <c:axPos val="b"/>
+        <c:title>
+          <c:tx>
+            <c:rich>
+              <a:bodyPr rot="0" spcFirstLastPara="1" vertOverflow="ellipsis" vert="horz" wrap="square" anchor="ctr" anchorCtr="1"/>
+              <a:lstStyle/>
+              <a:p>
+                <a:pPr>
+                  <a:defRPr sz="1000" b="1" i="0" u="none" strike="noStrike" kern="1200" baseline="0">
+                    <a:solidFill>
+                      <a:schemeClr val="tx1">
+                        <a:lumMod val="65000"/>
+                        <a:lumOff val="35000"/>
+                      </a:schemeClr>
+                    </a:solidFill>
+                    <a:latin typeface="+mn-lt"/>
+                    <a:ea typeface="+mn-ea"/>
+                    <a:cs typeface="+mn-cs"/>
+                  </a:defRPr>
+                </a:pPr>
+                <a:r>
+                  <a:rPr lang="en-US" b="1"/>
+                  <a:t>Hours of</a:t>
+                </a:r>
+                <a:r>
+                  <a:rPr lang="en-US" b="1" baseline="0"/>
+                  <a:t> the day</a:t>
+                </a:r>
+                <a:endParaRPr lang="en-US" b="1"/>
+              </a:p>
+            </c:rich>
+          </c:tx>
+          <c:layout>
+            <c:manualLayout>
+              <c:xMode val="edge"/>
+              <c:yMode val="edge"/>
+              <c:x val="0.46757935267870288"/>
+              <c:y val="0.83628539468778107"/>
+            </c:manualLayout>
+          </c:layout>
+          <c:overlay val="0"/>
+          <c:spPr>
+            <a:noFill/>
+            <a:ln>
+              <a:noFill/>
+            </a:ln>
+            <a:effectLst/>
+          </c:spPr>
+          <c:txPr>
+            <a:bodyPr rot="0" spcFirstLastPara="1" vertOverflow="ellipsis" vert="horz" wrap="square" anchor="ctr" anchorCtr="1"/>
+            <a:lstStyle/>
+            <a:p>
+              <a:pPr>
+                <a:defRPr sz="1000" b="1" i="0" u="none" strike="noStrike" kern="1200" baseline="0">
+                  <a:solidFill>
+                    <a:schemeClr val="tx1">
+                      <a:lumMod val="65000"/>
+                      <a:lumOff val="35000"/>
+                    </a:schemeClr>
+                  </a:solidFill>
+                  <a:latin typeface="+mn-lt"/>
+                  <a:ea typeface="+mn-ea"/>
+                  <a:cs typeface="+mn-cs"/>
+                </a:defRPr>
+              </a:pPr>
+              <a:endParaRPr lang="en-US"/>
+            </a:p>
+          </c:txPr>
+        </c:title>
+        <c:numFmt formatCode="General" sourceLinked="1"/>
+        <c:majorTickMark val="none"/>
+        <c:minorTickMark val="none"/>
+        <c:tickLblPos val="nextTo"/>
+        <c:spPr>
+          <a:noFill/>
+          <a:ln w="9525" cap="flat" cmpd="sng" algn="ctr">
+            <a:solidFill>
+              <a:schemeClr val="tx1">
+                <a:lumMod val="15000"/>
+                <a:lumOff val="85000"/>
+              </a:schemeClr>
+            </a:solidFill>
+            <a:round/>
+          </a:ln>
+          <a:effectLst/>
+        </c:spPr>
+        <c:txPr>
+          <a:bodyPr rot="-60000000" spcFirstLastPara="1" vertOverflow="ellipsis" vert="horz" wrap="square" anchor="ctr" anchorCtr="1"/>
+          <a:lstStyle/>
+          <a:p>
+            <a:pPr>
+              <a:defRPr sz="900" b="0" i="0" u="none" strike="noStrike" kern="1200" baseline="0">
+                <a:solidFill>
+                  <a:schemeClr val="tx1">
+                    <a:lumMod val="65000"/>
+                    <a:lumOff val="35000"/>
+                  </a:schemeClr>
+                </a:solidFill>
+                <a:latin typeface="+mn-lt"/>
+                <a:ea typeface="+mn-ea"/>
+                <a:cs typeface="+mn-cs"/>
+              </a:defRPr>
+            </a:pPr>
+            <a:endParaRPr lang="en-US"/>
+          </a:p>
+        </c:txPr>
+        <c:crossAx val="404086584"/>
+        <c:crosses val="autoZero"/>
+        <c:auto val="1"/>
+        <c:lblAlgn val="ctr"/>
+        <c:lblOffset val="100"/>
+        <c:noMultiLvlLbl val="0"/>
+      </c:catAx>
+      <c:valAx>
+        <c:axId val="404086584"/>
+        <c:scaling>
+          <c:orientation val="minMax"/>
+        </c:scaling>
+        <c:delete val="0"/>
+        <c:axPos val="l"/>
+        <c:majorGridlines>
+          <c:spPr>
+            <a:ln w="9525" cap="flat" cmpd="sng" algn="ctr">
+              <a:solidFill>
+                <a:schemeClr val="tx1">
+                  <a:lumMod val="15000"/>
+                  <a:lumOff val="85000"/>
+                </a:schemeClr>
+              </a:solidFill>
+              <a:round/>
+            </a:ln>
+            <a:effectLst/>
+          </c:spPr>
+        </c:majorGridlines>
+        <c:title>
+          <c:tx>
+            <c:rich>
+              <a:bodyPr rot="-5400000" spcFirstLastPara="1" vertOverflow="ellipsis" vert="horz" wrap="square" anchor="ctr" anchorCtr="1"/>
+              <a:lstStyle/>
+              <a:p>
+                <a:pPr>
+                  <a:defRPr sz="1000" b="1" i="0" u="none" strike="noStrike" kern="1200" baseline="0">
+                    <a:solidFill>
+                      <a:schemeClr val="tx1">
+                        <a:lumMod val="65000"/>
+                        <a:lumOff val="35000"/>
+                      </a:schemeClr>
+                    </a:solidFill>
+                    <a:latin typeface="+mn-lt"/>
+                    <a:ea typeface="+mn-ea"/>
+                    <a:cs typeface="+mn-cs"/>
+                  </a:defRPr>
+                </a:pPr>
+                <a:r>
+                  <a:rPr lang="en-US" b="1"/>
+                  <a:t>zone</a:t>
+                </a:r>
+                <a:r>
+                  <a:rPr lang="en-US" b="1" baseline="0"/>
+                  <a:t> on-off</a:t>
+                </a:r>
+                <a:endParaRPr lang="en-US" b="1"/>
+              </a:p>
+            </c:rich>
+          </c:tx>
+          <c:layout>
+            <c:manualLayout>
+              <c:xMode val="edge"/>
+              <c:yMode val="edge"/>
+              <c:x val="1.9047621088180523E-2"/>
+              <c:y val="0.23088017897484264"/>
+            </c:manualLayout>
+          </c:layout>
+          <c:overlay val="0"/>
+          <c:spPr>
+            <a:noFill/>
+            <a:ln>
+              <a:noFill/>
+            </a:ln>
+            <a:effectLst/>
+          </c:spPr>
+          <c:txPr>
+            <a:bodyPr rot="-5400000" spcFirstLastPara="1" vertOverflow="ellipsis" vert="horz" wrap="square" anchor="ctr" anchorCtr="1"/>
+            <a:lstStyle/>
+            <a:p>
+              <a:pPr>
+                <a:defRPr sz="1000" b="1" i="0" u="none" strike="noStrike" kern="1200" baseline="0">
+                  <a:solidFill>
+                    <a:schemeClr val="tx1">
+                      <a:lumMod val="65000"/>
+                      <a:lumOff val="35000"/>
+                    </a:schemeClr>
+                  </a:solidFill>
+                  <a:latin typeface="+mn-lt"/>
+                  <a:ea typeface="+mn-ea"/>
+                  <a:cs typeface="+mn-cs"/>
+                </a:defRPr>
+              </a:pPr>
+              <a:endParaRPr lang="en-US"/>
+            </a:p>
+          </c:txPr>
+        </c:title>
+        <c:numFmt formatCode="General" sourceLinked="1"/>
+        <c:majorTickMark val="none"/>
+        <c:minorTickMark val="none"/>
+        <c:tickLblPos val="nextTo"/>
+        <c:spPr>
+          <a:noFill/>
+          <a:ln>
+            <a:noFill/>
+          </a:ln>
+          <a:effectLst/>
+        </c:spPr>
+        <c:txPr>
+          <a:bodyPr rot="-60000000" spcFirstLastPara="1" vertOverflow="ellipsis" vert="horz" wrap="square" anchor="ctr" anchorCtr="1"/>
+          <a:lstStyle/>
+          <a:p>
+            <a:pPr>
+              <a:defRPr sz="900" b="0" i="0" u="none" strike="noStrike" kern="1200" baseline="0">
+                <a:solidFill>
+                  <a:schemeClr val="tx1">
+                    <a:lumMod val="65000"/>
+                    <a:lumOff val="35000"/>
+                  </a:schemeClr>
+                </a:solidFill>
+                <a:latin typeface="+mn-lt"/>
+                <a:ea typeface="+mn-ea"/>
+                <a:cs typeface="+mn-cs"/>
+              </a:defRPr>
+            </a:pPr>
+            <a:endParaRPr lang="en-US"/>
+          </a:p>
+        </c:txPr>
+        <c:crossAx val="404085600"/>
+        <c:crosses val="autoZero"/>
+        <c:crossBetween val="between"/>
+      </c:valAx>
+      <c:valAx>
+        <c:axId val="811675544"/>
+        <c:scaling>
+          <c:orientation val="minMax"/>
+        </c:scaling>
+        <c:delete val="0"/>
+        <c:axPos val="r"/>
+        <c:title>
+          <c:tx>
+            <c:rich>
+              <a:bodyPr rot="-5400000" spcFirstLastPara="1" vertOverflow="ellipsis" vert="horz" wrap="square" anchor="ctr" anchorCtr="1"/>
+              <a:lstStyle/>
+              <a:p>
+                <a:pPr>
+                  <a:defRPr sz="1000" b="1" i="0" u="none" strike="noStrike" kern="1200" baseline="0">
+                    <a:solidFill>
+                      <a:schemeClr val="tx1">
+                        <a:lumMod val="65000"/>
+                        <a:lumOff val="35000"/>
+                      </a:schemeClr>
+                    </a:solidFill>
+                    <a:latin typeface="+mn-lt"/>
+                    <a:ea typeface="+mn-ea"/>
+                    <a:cs typeface="+mn-cs"/>
+                  </a:defRPr>
+                </a:pPr>
+                <a:r>
+                  <a:rPr lang="en-US" b="1"/>
+                  <a:t> Water</a:t>
+                </a:r>
+                <a:r>
+                  <a:rPr lang="en-US" b="1" baseline="0"/>
+                  <a:t> Usage (gallons)</a:t>
+                </a:r>
+                <a:endParaRPr lang="en-US" b="1"/>
+              </a:p>
+            </c:rich>
+          </c:tx>
+          <c:overlay val="0"/>
+          <c:spPr>
+            <a:noFill/>
+            <a:ln>
+              <a:noFill/>
+            </a:ln>
+            <a:effectLst/>
+          </c:spPr>
+          <c:txPr>
+            <a:bodyPr rot="-5400000" spcFirstLastPara="1" vertOverflow="ellipsis" vert="horz" wrap="square" anchor="ctr" anchorCtr="1"/>
+            <a:lstStyle/>
+            <a:p>
+              <a:pPr>
+                <a:defRPr sz="1000" b="1" i="0" u="none" strike="noStrike" kern="1200" baseline="0">
+                  <a:solidFill>
+                    <a:schemeClr val="tx1">
+                      <a:lumMod val="65000"/>
+                      <a:lumOff val="35000"/>
+                    </a:schemeClr>
+                  </a:solidFill>
+                  <a:latin typeface="+mn-lt"/>
+                  <a:ea typeface="+mn-ea"/>
+                  <a:cs typeface="+mn-cs"/>
+                </a:defRPr>
+              </a:pPr>
+              <a:endParaRPr lang="en-US"/>
+            </a:p>
+          </c:txPr>
+        </c:title>
+        <c:numFmt formatCode="General" sourceLinked="1"/>
+        <c:majorTickMark val="out"/>
+        <c:minorTickMark val="none"/>
+        <c:tickLblPos val="nextTo"/>
+        <c:spPr>
+          <a:noFill/>
+          <a:ln>
+            <a:noFill/>
+          </a:ln>
+          <a:effectLst/>
+        </c:spPr>
+        <c:txPr>
+          <a:bodyPr rot="-60000000" spcFirstLastPara="1" vertOverflow="ellipsis" vert="horz" wrap="square" anchor="ctr" anchorCtr="1"/>
+          <a:lstStyle/>
+          <a:p>
+            <a:pPr>
+              <a:defRPr sz="900" b="0" i="0" u="none" strike="noStrike" kern="1200" baseline="0">
+                <a:solidFill>
+                  <a:schemeClr val="tx1">
+                    <a:lumMod val="65000"/>
+                    <a:lumOff val="35000"/>
+                  </a:schemeClr>
+                </a:solidFill>
+                <a:latin typeface="+mn-lt"/>
+                <a:ea typeface="+mn-ea"/>
+                <a:cs typeface="+mn-cs"/>
+              </a:defRPr>
+            </a:pPr>
+            <a:endParaRPr lang="en-US"/>
+          </a:p>
+        </c:txPr>
+        <c:crossAx val="811680464"/>
+        <c:crosses val="max"/>
+        <c:crossBetween val="between"/>
+      </c:valAx>
+      <c:catAx>
+        <c:axId val="811680464"/>
+        <c:scaling>
+          <c:orientation val="minMax"/>
+        </c:scaling>
+        <c:delete val="1"/>
+        <c:axPos val="b"/>
+        <c:numFmt formatCode="General" sourceLinked="1"/>
+        <c:majorTickMark val="out"/>
+        <c:minorTickMark val="none"/>
+        <c:tickLblPos val="nextTo"/>
+        <c:crossAx val="811675544"/>
+        <c:crosses val="autoZero"/>
+        <c:auto val="1"/>
+        <c:lblAlgn val="ctr"/>
+        <c:lblOffset val="100"/>
+        <c:noMultiLvlLbl val="0"/>
+      </c:catAx>
+      <c:spPr>
+        <a:noFill/>
+        <a:ln>
+          <a:noFill/>
+        </a:ln>
+        <a:effectLst/>
+      </c:spPr>
+    </c:plotArea>
+    <c:legend>
+      <c:legendPos val="b"/>
+      <c:overlay val="0"/>
+      <c:spPr>
+        <a:noFill/>
+        <a:ln>
+          <a:noFill/>
+        </a:ln>
+        <a:effectLst/>
+      </c:spPr>
+      <c:txPr>
+        <a:bodyPr rot="0" spcFirstLastPara="1" vertOverflow="ellipsis" vert="horz" wrap="square" anchor="ctr" anchorCtr="1"/>
+        <a:lstStyle/>
+        <a:p>
+          <a:pPr>
+            <a:defRPr sz="900" b="0" i="0" u="none" strike="noStrike" kern="1200" baseline="0">
+              <a:solidFill>
+                <a:schemeClr val="tx1">
+                  <a:lumMod val="65000"/>
+                  <a:lumOff val="35000"/>
+                </a:schemeClr>
+              </a:solidFill>
+              <a:latin typeface="+mn-lt"/>
+              <a:ea typeface="+mn-ea"/>
+              <a:cs typeface="+mn-cs"/>
+            </a:defRPr>
+          </a:pPr>
+          <a:endParaRPr lang="en-US"/>
+        </a:p>
+      </c:txPr>
+    </c:legend>
+    <c:plotVisOnly val="1"/>
+    <c:dispBlanksAs val="gap"/>
+    <c:extLst>
+      <c:ext xmlns:c16r3="http://schemas.microsoft.com/office/drawing/2017/03/chart" uri="{56B9EC1D-385E-4148-901F-78D8002777C0}">
+        <c16r3:dataDisplayOptions16>
+          <c16r3:dispNaAsBlank val="1"/>
+        </c16r3:dataDisplayOptions16>
+      </c:ext>
+    </c:extLst>
+    <c:showDLblsOverMax val="0"/>
+  </c:chart>
+  <c:spPr>
+    <a:solidFill>
+      <a:schemeClr val="bg1"/>
+    </a:solidFill>
+    <a:ln w="9525" cap="flat" cmpd="sng" algn="ctr">
+      <a:solidFill>
+        <a:schemeClr val="tx1">
+          <a:lumMod val="15000"/>
+          <a:lumOff val="85000"/>
+        </a:schemeClr>
+      </a:solidFill>
+      <a:round/>
+    </a:ln>
+    <a:effectLst/>
+  </c:spPr>
+  <c:txPr>
+    <a:bodyPr/>
+    <a:lstStyle/>
+    <a:p>
+      <a:pPr>
+        <a:defRPr/>
+      </a:pPr>
+      <a:endParaRPr lang="en-US"/>
+    </a:p>
+  </c:txPr>
+  <c:externalData r:id="rId3">
+    <c:autoUpdate val="0"/>
+  </c:externalData>
+</c:chartSpace>
+</file>
+
 <file path=word/charts/colors1.xml><?xml version="1.0" encoding="utf-8"?>
 <cs:colorStyle xmlns:cs="http://schemas.microsoft.com/office/drawing/2012/chartStyle" xmlns:a="http://schemas.openxmlformats.org/drawingml/2006/main" meth="withinLinear" id="17">
   <a:schemeClr val="accent4"/>
+</cs:colorStyle>
+</file>
+
+<file path=word/charts/colors2.xml><?xml version="1.0" encoding="utf-8"?>
+<cs:colorStyle xmlns:cs="http://schemas.microsoft.com/office/drawing/2012/chartStyle" xmlns:a="http://schemas.openxmlformats.org/drawingml/2006/main" meth="cycle" id="10">
+  <a:schemeClr val="accent1"/>
+  <a:schemeClr val="accent2"/>
+  <a:schemeClr val="accent3"/>
+  <a:schemeClr val="accent4"/>
+  <a:schemeClr val="accent5"/>
+  <a:schemeClr val="accent6"/>
+  <cs:variation/>
+  <cs:variation>
+    <a:lumMod val="60000"/>
+  </cs:variation>
+  <cs:variation>
+    <a:lumMod val="80000"/>
+    <a:lumOff val="20000"/>
+  </cs:variation>
+  <cs:variation>
+    <a:lumMod val="80000"/>
+  </cs:variation>
+  <cs:variation>
+    <a:lumMod val="60000"/>
+    <a:lumOff val="40000"/>
+  </cs:variation>
+  <cs:variation>
+    <a:lumMod val="50000"/>
+  </cs:variation>
+  <cs:variation>
+    <a:lumMod val="70000"/>
+    <a:lumOff val="30000"/>
+  </cs:variation>
+  <cs:variation>
+    <a:lumMod val="70000"/>
+  </cs:variation>
+  <cs:variation>
+    <a:lumMod val="50000"/>
+    <a:lumOff val="50000"/>
+  </cs:variation>
 </cs:colorStyle>
 </file>
 
@@ -1665,6 +3624,509 @@
     <cs:fontRef idx="minor">
       <a:schemeClr val="dk1"/>
     </cs:fontRef>
+  </cs:wall>
+</cs:chartStyle>
+</file>
+
+<file path=word/charts/style2.xml><?xml version="1.0" encoding="utf-8"?>
+<cs:chartStyle xmlns:cs="http://schemas.microsoft.com/office/drawing/2012/chartStyle" xmlns:a="http://schemas.openxmlformats.org/drawingml/2006/main" id="201">
+  <cs:axisTitle>
+    <cs:lnRef idx="0"/>
+    <cs:fillRef idx="0"/>
+    <cs:effectRef idx="0"/>
+    <cs:fontRef idx="minor">
+      <a:schemeClr val="tx1">
+        <a:lumMod val="65000"/>
+        <a:lumOff val="35000"/>
+      </a:schemeClr>
+    </cs:fontRef>
+    <cs:defRPr sz="1000" kern="1200"/>
+  </cs:axisTitle>
+  <cs:categoryAxis>
+    <cs:lnRef idx="0"/>
+    <cs:fillRef idx="0"/>
+    <cs:effectRef idx="0"/>
+    <cs:fontRef idx="minor">
+      <a:schemeClr val="tx1">
+        <a:lumMod val="65000"/>
+        <a:lumOff val="35000"/>
+      </a:schemeClr>
+    </cs:fontRef>
+    <cs:spPr>
+      <a:ln w="9525" cap="flat" cmpd="sng" algn="ctr">
+        <a:solidFill>
+          <a:schemeClr val="tx1">
+            <a:lumMod val="15000"/>
+            <a:lumOff val="85000"/>
+          </a:schemeClr>
+        </a:solidFill>
+        <a:round/>
+      </a:ln>
+    </cs:spPr>
+    <cs:defRPr sz="900" kern="1200"/>
+  </cs:categoryAxis>
+  <cs:chartArea mods="allowNoFillOverride allowNoLineOverride">
+    <cs:lnRef idx="0"/>
+    <cs:fillRef idx="0"/>
+    <cs:effectRef idx="0"/>
+    <cs:fontRef idx="minor">
+      <a:schemeClr val="tx1"/>
+    </cs:fontRef>
+    <cs:spPr>
+      <a:solidFill>
+        <a:schemeClr val="bg1"/>
+      </a:solidFill>
+      <a:ln w="9525" cap="flat" cmpd="sng" algn="ctr">
+        <a:solidFill>
+          <a:schemeClr val="tx1">
+            <a:lumMod val="15000"/>
+            <a:lumOff val="85000"/>
+          </a:schemeClr>
+        </a:solidFill>
+        <a:round/>
+      </a:ln>
+    </cs:spPr>
+    <cs:defRPr sz="1000" kern="1200"/>
+  </cs:chartArea>
+  <cs:dataLabel>
+    <cs:lnRef idx="0"/>
+    <cs:fillRef idx="0"/>
+    <cs:effectRef idx="0"/>
+    <cs:fontRef idx="minor">
+      <a:schemeClr val="tx1">
+        <a:lumMod val="75000"/>
+        <a:lumOff val="25000"/>
+      </a:schemeClr>
+    </cs:fontRef>
+    <cs:defRPr sz="900" kern="1200"/>
+  </cs:dataLabel>
+  <cs:dataLabelCallout>
+    <cs:lnRef idx="0"/>
+    <cs:fillRef idx="0"/>
+    <cs:effectRef idx="0"/>
+    <cs:fontRef idx="minor">
+      <a:schemeClr val="dk1">
+        <a:lumMod val="65000"/>
+        <a:lumOff val="35000"/>
+      </a:schemeClr>
+    </cs:fontRef>
+    <cs:spPr>
+      <a:solidFill>
+        <a:schemeClr val="lt1"/>
+      </a:solidFill>
+      <a:ln>
+        <a:solidFill>
+          <a:schemeClr val="dk1">
+            <a:lumMod val="25000"/>
+            <a:lumOff val="75000"/>
+          </a:schemeClr>
+        </a:solidFill>
+      </a:ln>
+    </cs:spPr>
+    <cs:defRPr sz="900" kern="1200"/>
+    <cs:bodyPr rot="0" spcFirstLastPara="1" vertOverflow="clip" horzOverflow="clip" vert="horz" wrap="square" lIns="36576" tIns="18288" rIns="36576" bIns="18288" anchor="ctr" anchorCtr="1">
+      <a:spAutoFit/>
+    </cs:bodyPr>
+  </cs:dataLabelCallout>
+  <cs:dataPoint>
+    <cs:lnRef idx="0"/>
+    <cs:fillRef idx="1">
+      <cs:styleClr val="auto"/>
+    </cs:fillRef>
+    <cs:effectRef idx="0"/>
+    <cs:fontRef idx="minor">
+      <a:schemeClr val="tx1"/>
+    </cs:fontRef>
+  </cs:dataPoint>
+  <cs:dataPoint3D>
+    <cs:lnRef idx="0"/>
+    <cs:fillRef idx="1">
+      <cs:styleClr val="auto"/>
+    </cs:fillRef>
+    <cs:effectRef idx="0"/>
+    <cs:fontRef idx="minor">
+      <a:schemeClr val="tx1"/>
+    </cs:fontRef>
+  </cs:dataPoint3D>
+  <cs:dataPointLine>
+    <cs:lnRef idx="0">
+      <cs:styleClr val="auto"/>
+    </cs:lnRef>
+    <cs:fillRef idx="1"/>
+    <cs:effectRef idx="0"/>
+    <cs:fontRef idx="minor">
+      <a:schemeClr val="tx1"/>
+    </cs:fontRef>
+    <cs:spPr>
+      <a:ln w="28575" cap="rnd">
+        <a:solidFill>
+          <a:schemeClr val="phClr"/>
+        </a:solidFill>
+        <a:round/>
+      </a:ln>
+    </cs:spPr>
+  </cs:dataPointLine>
+  <cs:dataPointMarker>
+    <cs:lnRef idx="0">
+      <cs:styleClr val="auto"/>
+    </cs:lnRef>
+    <cs:fillRef idx="1">
+      <cs:styleClr val="auto"/>
+    </cs:fillRef>
+    <cs:effectRef idx="0"/>
+    <cs:fontRef idx="minor">
+      <a:schemeClr val="tx1"/>
+    </cs:fontRef>
+    <cs:spPr>
+      <a:ln w="9525">
+        <a:solidFill>
+          <a:schemeClr val="phClr"/>
+        </a:solidFill>
+      </a:ln>
+    </cs:spPr>
+  </cs:dataPointMarker>
+  <cs:dataPointMarkerLayout symbol="circle" size="5"/>
+  <cs:dataPointWireframe>
+    <cs:lnRef idx="0">
+      <cs:styleClr val="auto"/>
+    </cs:lnRef>
+    <cs:fillRef idx="1"/>
+    <cs:effectRef idx="0"/>
+    <cs:fontRef idx="minor">
+      <a:schemeClr val="tx1"/>
+    </cs:fontRef>
+    <cs:spPr>
+      <a:ln w="9525" cap="rnd">
+        <a:solidFill>
+          <a:schemeClr val="phClr"/>
+        </a:solidFill>
+        <a:round/>
+      </a:ln>
+    </cs:spPr>
+  </cs:dataPointWireframe>
+  <cs:dataTable>
+    <cs:lnRef idx="0"/>
+    <cs:fillRef idx="0"/>
+    <cs:effectRef idx="0"/>
+    <cs:fontRef idx="minor">
+      <a:schemeClr val="tx1">
+        <a:lumMod val="65000"/>
+        <a:lumOff val="35000"/>
+      </a:schemeClr>
+    </cs:fontRef>
+    <cs:spPr>
+      <a:noFill/>
+      <a:ln w="9525" cap="flat" cmpd="sng" algn="ctr">
+        <a:solidFill>
+          <a:schemeClr val="tx1">
+            <a:lumMod val="15000"/>
+            <a:lumOff val="85000"/>
+          </a:schemeClr>
+        </a:solidFill>
+        <a:round/>
+      </a:ln>
+    </cs:spPr>
+    <cs:defRPr sz="900" kern="1200"/>
+  </cs:dataTable>
+  <cs:downBar>
+    <cs:lnRef idx="0"/>
+    <cs:fillRef idx="0"/>
+    <cs:effectRef idx="0"/>
+    <cs:fontRef idx="minor">
+      <a:schemeClr val="dk1"/>
+    </cs:fontRef>
+    <cs:spPr>
+      <a:solidFill>
+        <a:schemeClr val="dk1">
+          <a:lumMod val="65000"/>
+          <a:lumOff val="35000"/>
+        </a:schemeClr>
+      </a:solidFill>
+      <a:ln w="9525">
+        <a:solidFill>
+          <a:schemeClr val="tx1">
+            <a:lumMod val="65000"/>
+            <a:lumOff val="35000"/>
+          </a:schemeClr>
+        </a:solidFill>
+      </a:ln>
+    </cs:spPr>
+  </cs:downBar>
+  <cs:dropLine>
+    <cs:lnRef idx="0"/>
+    <cs:fillRef idx="0"/>
+    <cs:effectRef idx="0"/>
+    <cs:fontRef idx="minor">
+      <a:schemeClr val="tx1"/>
+    </cs:fontRef>
+    <cs:spPr>
+      <a:ln w="9525" cap="flat" cmpd="sng" algn="ctr">
+        <a:solidFill>
+          <a:schemeClr val="tx1">
+            <a:lumMod val="35000"/>
+            <a:lumOff val="65000"/>
+          </a:schemeClr>
+        </a:solidFill>
+        <a:round/>
+      </a:ln>
+    </cs:spPr>
+  </cs:dropLine>
+  <cs:errorBar>
+    <cs:lnRef idx="0"/>
+    <cs:fillRef idx="0"/>
+    <cs:effectRef idx="0"/>
+    <cs:fontRef idx="minor">
+      <a:schemeClr val="tx1"/>
+    </cs:fontRef>
+    <cs:spPr>
+      <a:ln w="9525" cap="flat" cmpd="sng" algn="ctr">
+        <a:solidFill>
+          <a:schemeClr val="tx1">
+            <a:lumMod val="65000"/>
+            <a:lumOff val="35000"/>
+          </a:schemeClr>
+        </a:solidFill>
+        <a:round/>
+      </a:ln>
+    </cs:spPr>
+  </cs:errorBar>
+  <cs:floor>
+    <cs:lnRef idx="0"/>
+    <cs:fillRef idx="0"/>
+    <cs:effectRef idx="0"/>
+    <cs:fontRef idx="minor">
+      <a:schemeClr val="tx1"/>
+    </cs:fontRef>
+    <cs:spPr>
+      <a:noFill/>
+      <a:ln>
+        <a:noFill/>
+      </a:ln>
+    </cs:spPr>
+  </cs:floor>
+  <cs:gridlineMajor>
+    <cs:lnRef idx="0"/>
+    <cs:fillRef idx="0"/>
+    <cs:effectRef idx="0"/>
+    <cs:fontRef idx="minor">
+      <a:schemeClr val="tx1"/>
+    </cs:fontRef>
+    <cs:spPr>
+      <a:ln w="9525" cap="flat" cmpd="sng" algn="ctr">
+        <a:solidFill>
+          <a:schemeClr val="tx1">
+            <a:lumMod val="15000"/>
+            <a:lumOff val="85000"/>
+          </a:schemeClr>
+        </a:solidFill>
+        <a:round/>
+      </a:ln>
+    </cs:spPr>
+  </cs:gridlineMajor>
+  <cs:gridlineMinor>
+    <cs:lnRef idx="0"/>
+    <cs:fillRef idx="0"/>
+    <cs:effectRef idx="0"/>
+    <cs:fontRef idx="minor">
+      <a:schemeClr val="tx1"/>
+    </cs:fontRef>
+    <cs:spPr>
+      <a:ln w="9525" cap="flat" cmpd="sng" algn="ctr">
+        <a:solidFill>
+          <a:schemeClr val="tx1">
+            <a:lumMod val="5000"/>
+            <a:lumOff val="95000"/>
+          </a:schemeClr>
+        </a:solidFill>
+        <a:round/>
+      </a:ln>
+    </cs:spPr>
+  </cs:gridlineMinor>
+  <cs:hiLoLine>
+    <cs:lnRef idx="0"/>
+    <cs:fillRef idx="0"/>
+    <cs:effectRef idx="0"/>
+    <cs:fontRef idx="minor">
+      <a:schemeClr val="tx1"/>
+    </cs:fontRef>
+    <cs:spPr>
+      <a:ln w="9525" cap="flat" cmpd="sng" algn="ctr">
+        <a:solidFill>
+          <a:schemeClr val="tx1">
+            <a:lumMod val="75000"/>
+            <a:lumOff val="25000"/>
+          </a:schemeClr>
+        </a:solidFill>
+        <a:round/>
+      </a:ln>
+    </cs:spPr>
+  </cs:hiLoLine>
+  <cs:leaderLine>
+    <cs:lnRef idx="0"/>
+    <cs:fillRef idx="0"/>
+    <cs:effectRef idx="0"/>
+    <cs:fontRef idx="minor">
+      <a:schemeClr val="tx1"/>
+    </cs:fontRef>
+    <cs:spPr>
+      <a:ln w="9525" cap="flat" cmpd="sng" algn="ctr">
+        <a:solidFill>
+          <a:schemeClr val="tx1">
+            <a:lumMod val="35000"/>
+            <a:lumOff val="65000"/>
+          </a:schemeClr>
+        </a:solidFill>
+        <a:round/>
+      </a:ln>
+    </cs:spPr>
+  </cs:leaderLine>
+  <cs:legend>
+    <cs:lnRef idx="0"/>
+    <cs:fillRef idx="0"/>
+    <cs:effectRef idx="0"/>
+    <cs:fontRef idx="minor">
+      <a:schemeClr val="tx1">
+        <a:lumMod val="65000"/>
+        <a:lumOff val="35000"/>
+      </a:schemeClr>
+    </cs:fontRef>
+    <cs:defRPr sz="900" kern="1200"/>
+  </cs:legend>
+  <cs:plotArea mods="allowNoFillOverride allowNoLineOverride">
+    <cs:lnRef idx="0"/>
+    <cs:fillRef idx="0"/>
+    <cs:effectRef idx="0"/>
+    <cs:fontRef idx="minor">
+      <a:schemeClr val="tx1"/>
+    </cs:fontRef>
+  </cs:plotArea>
+  <cs:plotArea3D mods="allowNoFillOverride allowNoLineOverride">
+    <cs:lnRef idx="0"/>
+    <cs:fillRef idx="0"/>
+    <cs:effectRef idx="0"/>
+    <cs:fontRef idx="minor">
+      <a:schemeClr val="tx1"/>
+    </cs:fontRef>
+  </cs:plotArea3D>
+  <cs:seriesAxis>
+    <cs:lnRef idx="0"/>
+    <cs:fillRef idx="0"/>
+    <cs:effectRef idx="0"/>
+    <cs:fontRef idx="minor">
+      <a:schemeClr val="tx1">
+        <a:lumMod val="65000"/>
+        <a:lumOff val="35000"/>
+      </a:schemeClr>
+    </cs:fontRef>
+    <cs:defRPr sz="900" kern="1200"/>
+  </cs:seriesAxis>
+  <cs:seriesLine>
+    <cs:lnRef idx="0"/>
+    <cs:fillRef idx="0"/>
+    <cs:effectRef idx="0"/>
+    <cs:fontRef idx="minor">
+      <a:schemeClr val="tx1"/>
+    </cs:fontRef>
+    <cs:spPr>
+      <a:ln w="9525" cap="flat" cmpd="sng" algn="ctr">
+        <a:solidFill>
+          <a:schemeClr val="tx1">
+            <a:lumMod val="35000"/>
+            <a:lumOff val="65000"/>
+          </a:schemeClr>
+        </a:solidFill>
+        <a:round/>
+      </a:ln>
+    </cs:spPr>
+  </cs:seriesLine>
+  <cs:title>
+    <cs:lnRef idx="0"/>
+    <cs:fillRef idx="0"/>
+    <cs:effectRef idx="0"/>
+    <cs:fontRef idx="minor">
+      <a:schemeClr val="tx1">
+        <a:lumMod val="65000"/>
+        <a:lumOff val="35000"/>
+      </a:schemeClr>
+    </cs:fontRef>
+    <cs:defRPr sz="1400" b="0" kern="1200" spc="0" baseline="0"/>
+  </cs:title>
+  <cs:trendline>
+    <cs:lnRef idx="0">
+      <cs:styleClr val="auto"/>
+    </cs:lnRef>
+    <cs:fillRef idx="0"/>
+    <cs:effectRef idx="0"/>
+    <cs:fontRef idx="minor">
+      <a:schemeClr val="tx1"/>
+    </cs:fontRef>
+    <cs:spPr>
+      <a:ln w="19050" cap="rnd">
+        <a:solidFill>
+          <a:schemeClr val="phClr"/>
+        </a:solidFill>
+        <a:prstDash val="sysDot"/>
+      </a:ln>
+    </cs:spPr>
+  </cs:trendline>
+  <cs:trendlineLabel>
+    <cs:lnRef idx="0"/>
+    <cs:fillRef idx="0"/>
+    <cs:effectRef idx="0"/>
+    <cs:fontRef idx="minor">
+      <a:schemeClr val="tx1">
+        <a:lumMod val="65000"/>
+        <a:lumOff val="35000"/>
+      </a:schemeClr>
+    </cs:fontRef>
+    <cs:defRPr sz="900" kern="1200"/>
+  </cs:trendlineLabel>
+  <cs:upBar>
+    <cs:lnRef idx="0"/>
+    <cs:fillRef idx="0"/>
+    <cs:effectRef idx="0"/>
+    <cs:fontRef idx="minor">
+      <a:schemeClr val="dk1"/>
+    </cs:fontRef>
+    <cs:spPr>
+      <a:solidFill>
+        <a:schemeClr val="lt1"/>
+      </a:solidFill>
+      <a:ln w="9525">
+        <a:solidFill>
+          <a:schemeClr val="tx1">
+            <a:lumMod val="15000"/>
+            <a:lumOff val="85000"/>
+          </a:schemeClr>
+        </a:solidFill>
+      </a:ln>
+    </cs:spPr>
+  </cs:upBar>
+  <cs:valueAxis>
+    <cs:lnRef idx="0"/>
+    <cs:fillRef idx="0"/>
+    <cs:effectRef idx="0"/>
+    <cs:fontRef idx="minor">
+      <a:schemeClr val="tx1">
+        <a:lumMod val="65000"/>
+        <a:lumOff val="35000"/>
+      </a:schemeClr>
+    </cs:fontRef>
+    <cs:defRPr sz="900" kern="1200"/>
+  </cs:valueAxis>
+  <cs:wall>
+    <cs:lnRef idx="0"/>
+    <cs:fillRef idx="0"/>
+    <cs:effectRef idx="0"/>
+    <cs:fontRef idx="minor">
+      <a:schemeClr val="tx1"/>
+    </cs:fontRef>
+    <cs:spPr>
+      <a:noFill/>
+      <a:ln>
+        <a:noFill/>
+      </a:ln>
+    </cs:spPr>
   </cs:wall>
 </cs:chartStyle>
 </file>

</xml_diff>